<commit_message>
Array Assignment done, all set, very simple solution, if you wanna see it, but not an efficvient algorithm to sort
</commit_message>
<xml_diff>
--- a/students/pawan acharya/quiz_pacharya_solved.docx
+++ b/students/pawan acharya/quiz_pacharya_solved.docx
@@ -127,18 +127,6 @@
           <w:shd w:val="clear" w:color="auto" w:fill="FFFFFF"/>
         </w:rPr>
       </w:pPr>
-    </w:p>
-    <w:p>
-      <w:pPr>
-        <w:pStyle w:val="ListParagraph"/>
-        <w:rPr>
-          <w:rFonts w:ascii="Open Sans" w:hAnsi="Open Sans" w:cs="Open Sans"/>
-          <w:color w:val="3A3A3A"/>
-          <w:sz w:val="23"/>
-          <w:szCs w:val="23"/>
-          <w:shd w:val="clear" w:color="auto" w:fill="FFFFFF"/>
-        </w:rPr>
-      </w:pPr>
       <w:r>
         <w:rPr>
           <w:rFonts w:ascii="Open Sans" w:hAnsi="Open Sans" w:cs="Open Sans"/>
@@ -305,29 +293,7 @@
           <w:szCs w:val="23"/>
           <w:shd w:val="clear" w:color="auto" w:fill="FFFFFF"/>
         </w:rPr>
-        <w:t xml:space="preserve">3. Which component is used to compile, </w:t>
-      </w:r>
-      <w:proofErr w:type="gramStart"/>
-      <w:r>
-        <w:rPr>
-          <w:rFonts w:ascii="Open Sans" w:hAnsi="Open Sans" w:cs="Open Sans"/>
-          <w:color w:val="3A3A3A"/>
-          <w:sz w:val="23"/>
-          <w:szCs w:val="23"/>
-          <w:shd w:val="clear" w:color="auto" w:fill="FFFFFF"/>
-        </w:rPr>
-        <w:t>debug</w:t>
-      </w:r>
-      <w:proofErr w:type="gramEnd"/>
-      <w:r>
-        <w:rPr>
-          <w:rFonts w:ascii="Open Sans" w:hAnsi="Open Sans" w:cs="Open Sans"/>
-          <w:color w:val="3A3A3A"/>
-          <w:sz w:val="23"/>
-          <w:szCs w:val="23"/>
-          <w:shd w:val="clear" w:color="auto" w:fill="FFFFFF"/>
-        </w:rPr>
-        <w:t xml:space="preserve"> and execute the java programs?</w:t>
+        <w:t>3. Which component is used to compile, debug and execute the java programs?</w:t>
       </w:r>
       <w:r>
         <w:rPr>
@@ -762,54 +728,42 @@
           <w:szCs w:val="23"/>
           <w:shd w:val="clear" w:color="auto" w:fill="FFFFFF"/>
         </w:rPr>
+        <w:t>c) .class</w:t>
+      </w:r>
+      <w:r>
+        <w:rPr>
+          <w:rFonts w:ascii="Open Sans" w:hAnsi="Open Sans" w:cs="Open Sans"/>
+          <w:color w:val="3A3A3A"/>
+          <w:sz w:val="23"/>
+          <w:szCs w:val="23"/>
+        </w:rPr>
+        <w:br/>
+      </w:r>
+      <w:r>
+        <w:rPr>
+          <w:rFonts w:ascii="Open Sans" w:hAnsi="Open Sans" w:cs="Open Sans"/>
+          <w:color w:val="3A3A3A"/>
+          <w:sz w:val="23"/>
+          <w:szCs w:val="23"/>
+          <w:shd w:val="clear" w:color="auto" w:fill="FFFFFF"/>
+        </w:rPr>
+        <w:t>d) .java</w:t>
+      </w:r>
+    </w:p>
+    <w:p>
+      <w:pPr>
+        <w:pStyle w:val="ListParagraph"/>
+      </w:pPr>
+      <w:r>
+        <w:rPr>
+          <w:rFonts w:ascii="Open Sans" w:hAnsi="Open Sans" w:cs="Open Sans"/>
+          <w:color w:val="3A3A3A"/>
+          <w:sz w:val="23"/>
+          <w:szCs w:val="23"/>
+          <w:shd w:val="clear" w:color="auto" w:fill="FFFFFF"/>
+        </w:rPr>
         <w:lastRenderedPageBreak/>
-        <w:t>c) .class</w:t>
-      </w:r>
-      <w:r>
-        <w:rPr>
-          <w:rFonts w:ascii="Open Sans" w:hAnsi="Open Sans" w:cs="Open Sans"/>
-          <w:color w:val="3A3A3A"/>
-          <w:sz w:val="23"/>
-          <w:szCs w:val="23"/>
-        </w:rPr>
-        <w:br/>
-      </w:r>
-      <w:r>
-        <w:rPr>
-          <w:rFonts w:ascii="Open Sans" w:hAnsi="Open Sans" w:cs="Open Sans"/>
-          <w:color w:val="3A3A3A"/>
-          <w:sz w:val="23"/>
-          <w:szCs w:val="23"/>
-          <w:shd w:val="clear" w:color="auto" w:fill="FFFFFF"/>
-        </w:rPr>
-        <w:t>d) .java</w:t>
-      </w:r>
-    </w:p>
-    <w:p>
-      <w:pPr>
-        <w:pStyle w:val="ListParagraph"/>
-      </w:pPr>
-      <w:proofErr w:type="gramStart"/>
-      <w:r>
-        <w:rPr>
-          <w:rFonts w:ascii="Open Sans" w:hAnsi="Open Sans" w:cs="Open Sans"/>
-          <w:color w:val="3A3A3A"/>
-          <w:sz w:val="23"/>
-          <w:szCs w:val="23"/>
-          <w:shd w:val="clear" w:color="auto" w:fill="FFFFFF"/>
-        </w:rPr>
-        <w:t>Ans :</w:t>
-      </w:r>
-      <w:proofErr w:type="gramEnd"/>
-      <w:r>
-        <w:rPr>
-          <w:rFonts w:ascii="Open Sans" w:hAnsi="Open Sans" w:cs="Open Sans"/>
-          <w:color w:val="3A3A3A"/>
-          <w:sz w:val="23"/>
-          <w:szCs w:val="23"/>
-          <w:shd w:val="clear" w:color="auto" w:fill="FFFFFF"/>
-        </w:rPr>
-        <w:t xml:space="preserve"> d</w:t>
+        <w:t>Ans : d</w:t>
       </w:r>
     </w:p>
     <w:p>

</xml_diff>